<commit_message>
Generalizacion de los casos de uso
entre los demas equipos hicimos tomamos unos casos de uso estandar para todos
</commit_message>
<xml_diff>
--- a/Casos de uso2.docx
+++ b/Casos de uso2.docx
@@ -25,60 +25,70 @@
     </w:p>
     <w:p>
       <w:r>
-        <w:t xml:space="preserve">C.U. 1.-Administrar hardware </w:t>
-      </w:r>
-    </w:p>
-    <w:p>
-      <w:r>
-        <w:t xml:space="preserve">C.U.2.-Administrar software </w:t>
-      </w:r>
-    </w:p>
-    <w:p>
-      <w:r>
-        <w:t xml:space="preserve">C.U.3.- </w:t>
-      </w:r>
-      <w:r>
-        <w:t xml:space="preserve">Administrar técnicos </w:t>
-      </w:r>
-    </w:p>
-    <w:p>
-      <w:r>
-        <w:t>C.U.4.-Administrar usuarios</w:t>
-      </w:r>
-    </w:p>
-    <w:p>
-      <w:r>
-        <w:t>C.U.5.-Administrar responsable</w:t>
-      </w:r>
-    </w:p>
-    <w:p>
-      <w:r>
-        <w:t>C.U.6.-Asignar hardware</w:t>
-      </w:r>
-    </w:p>
-    <w:p>
-      <w:r>
-        <w:t>C.U.7.-Generar inventario</w:t>
-      </w:r>
-    </w:p>
-    <w:p>
-      <w:r>
-        <w:t xml:space="preserve">C.U.8.-Generar datos estadísticos </w:t>
-      </w:r>
-    </w:p>
-    <w:p>
-      <w:r>
-        <w:t xml:space="preserve">C.U.9.-Registrar garantía </w:t>
-      </w:r>
-    </w:p>
-    <w:p>
-      <w:r>
-        <w:t>C.U.10.-Registrar licencia</w:t>
-      </w:r>
-    </w:p>
-    <w:p>
-      <w:r>
-        <w:t xml:space="preserve">C.U.11.-Registrar actividad de mantenimiento </w:t>
+        <w:t xml:space="preserve">C.U. 1.- Administrar </w:t>
+      </w:r>
+      <w:r>
+        <w:t>Hardware *</w:t>
+      </w:r>
+    </w:p>
+    <w:p>
+      <w:r>
+        <w:t>C.U.2.- Administrar Software *</w:t>
+      </w:r>
+    </w:p>
+    <w:p>
+      <w:r>
+        <w:t xml:space="preserve">C.U.3.- Administrar Usuario (Técnico </w:t>
+      </w:r>
+      <w:r>
+        <w:t>Académico) *</w:t>
+      </w:r>
+    </w:p>
+    <w:p>
+      <w:r>
+        <w:t xml:space="preserve">C.U.4.- Administrar </w:t>
+      </w:r>
+      <w:r>
+        <w:t>Responsable *</w:t>
+      </w:r>
+    </w:p>
+    <w:p>
+      <w:r>
+        <w:t>C.U.5.- Generar Datos Estadísticos</w:t>
+      </w:r>
+    </w:p>
+    <w:p>
+      <w:r>
+        <w:t>CU.6.-  Asignar Hardware</w:t>
+      </w:r>
+    </w:p>
+    <w:p>
+      <w:r>
+        <w:t xml:space="preserve">C.U.7.-Generar reporte de fallas e </w:t>
+      </w:r>
+      <w:r>
+        <w:t>inventario *</w:t>
+      </w:r>
+    </w:p>
+    <w:p>
+      <w:r>
+        <w:t>C.U.10</w:t>
+      </w:r>
+      <w:r>
+        <w:t>.-Administrar</w:t>
+      </w:r>
+      <w:r>
+        <w:t xml:space="preserve"> licencia</w:t>
+      </w:r>
+    </w:p>
+    <w:p>
+      <w:r>
+        <w:t xml:space="preserve">C.U.10.-Registrar </w:t>
+      </w:r>
+      <w:bookmarkStart w:id="0" w:name="_GoBack"/>
+      <w:bookmarkEnd w:id="0"/>
+      <w:r>
+        <w:t>Mantenimiento *</w:t>
       </w:r>
     </w:p>
     <w:p>
@@ -96,30 +106,15 @@
     </w:p>
     <w:p>
       <w:r>
-        <w:t>C.U.12.-Generar reporte de fallas</w:t>
-      </w:r>
-    </w:p>
-    <w:p>
-      <w:r>
-        <w:t xml:space="preserve">C.U.13.-registrar </w:t>
-      </w:r>
-      <w:bookmarkStart w:id="0" w:name="_GoBack"/>
-      <w:bookmarkEnd w:id="0"/>
-      <w:r>
-        <w:t xml:space="preserve">actividad de mantenimiento </w:t>
-      </w:r>
-    </w:p>
-    <w:p>
-      <w:r>
-        <w:t>C</w:t>
-      </w:r>
-      <w:r>
-        <w:t>.U.14</w:t>
-      </w:r>
-      <w:r>
-        <w:t xml:space="preserve">.-Consultar actividades de mantenimiento </w:t>
-      </w:r>
-    </w:p>
+        <w:t>C.U.7.-Generar reporte de fallas</w:t>
+      </w:r>
+    </w:p>
+    <w:p>
+      <w:r>
+        <w:t xml:space="preserve">C.U.10.-Registrar Mantenimiento </w:t>
+      </w:r>
+    </w:p>
+    <w:p/>
     <w:sectPr>
       <w:pgSz w:w="12240" w:h="15840"/>
       <w:pgMar w:top="1417" w:right="1701" w:bottom="1417" w:left="1701" w:header="708" w:footer="708" w:gutter="0"/>

</xml_diff>